<commit_message>
upload change_in_meth_data and results text
</commit_message>
<xml_diff>
--- a/results_text.docx
+++ b/results_text.docx
@@ -35,7 +35,23 @@
           <w:sz w:val="24"/>
           <w:szCs w:val="24"/>
         </w:rPr>
-        <w:t xml:space="preserve">We measured the methylation response to age and dispersal using a Bayesian generalized linear mixed model. The likelihood was beta with a logit link because the data were proportions. The response variable was percent methylation, the predictor variables were age, dispersal, and their interaction, and bird id was a random intercept. </w:t>
+        <w:t xml:space="preserve">We measured the methylation response to age and dispersal using a Bayesian generalized linear mixed model. The likelihood was beta with a logit link because the data were proportions. The response variable was </w:t>
+      </w:r>
+      <w:r>
+        <w:rPr>
+          <w:rFonts w:ascii="Times New Roman" w:hAnsi="Times New Roman" w:cs="Times New Roman"/>
+          <w:sz w:val="24"/>
+          <w:szCs w:val="24"/>
+        </w:rPr>
+        <w:t>proportion</w:t>
+      </w:r>
+      <w:r>
+        <w:rPr>
+          <w:rFonts w:ascii="Times New Roman" w:hAnsi="Times New Roman" w:cs="Times New Roman"/>
+          <w:sz w:val="24"/>
+          <w:szCs w:val="24"/>
+        </w:rPr>
+        <w:t xml:space="preserve"> methylation, the predictor variables were age, dispersal, and their interaction, and bird id was a random intercept. </w:t>
       </w:r>
     </w:p>
     <w:p>
@@ -70,15 +86,7 @@
           <w:sz w:val="24"/>
           <w:szCs w:val="24"/>
         </w:rPr>
-        <w:t xml:space="preserve"> package</w:t>
-      </w:r>
-      <w:r>
-        <w:rPr>
-          <w:rFonts w:ascii="Times New Roman" w:hAnsi="Times New Roman" w:cs="Times New Roman"/>
-          <w:sz w:val="24"/>
-          <w:szCs w:val="24"/>
-        </w:rPr>
-        <w:t xml:space="preserve"> (</w:t>
+        <w:t xml:space="preserve"> package (</w:t>
       </w:r>
       <w:proofErr w:type="spellStart"/>
       <w:r>
@@ -132,87 +140,7 @@
           <w:sz w:val="24"/>
           <w:szCs w:val="24"/>
         </w:rPr>
-        <w:t xml:space="preserve"> (Stan Development Team 2019). </w:t>
-      </w:r>
-      <w:r>
-        <w:rPr>
-          <w:rFonts w:ascii="Times New Roman" w:hAnsi="Times New Roman" w:cs="Times New Roman"/>
-          <w:sz w:val="24"/>
-          <w:szCs w:val="24"/>
-        </w:rPr>
-        <w:t xml:space="preserve">We ran four </w:t>
-      </w:r>
-      <w:r>
-        <w:rPr>
-          <w:rFonts w:ascii="Times New Roman" w:hAnsi="Times New Roman" w:cs="Times New Roman"/>
-          <w:sz w:val="24"/>
-          <w:szCs w:val="24"/>
-        </w:rPr>
-        <w:t>chains</w:t>
-      </w:r>
-      <w:r>
-        <w:rPr>
-          <w:rFonts w:ascii="Times New Roman" w:hAnsi="Times New Roman" w:cs="Times New Roman"/>
-          <w:sz w:val="24"/>
-          <w:szCs w:val="24"/>
-        </w:rPr>
-        <w:t xml:space="preserve"> of </w:t>
-      </w:r>
-      <w:r>
-        <w:rPr>
-          <w:rFonts w:ascii="Times New Roman" w:hAnsi="Times New Roman" w:cs="Times New Roman"/>
-          <w:sz w:val="24"/>
-          <w:szCs w:val="24"/>
-        </w:rPr>
-        <w:t>2000 iterations each</w:t>
-      </w:r>
-      <w:r>
-        <w:rPr>
-          <w:rFonts w:ascii="Times New Roman" w:hAnsi="Times New Roman" w:cs="Times New Roman"/>
-          <w:sz w:val="24"/>
-          <w:szCs w:val="24"/>
-        </w:rPr>
-        <w:t>. The</w:t>
-      </w:r>
-      <w:r>
-        <w:rPr>
-          <w:rFonts w:ascii="Times New Roman" w:hAnsi="Times New Roman" w:cs="Times New Roman"/>
-          <w:sz w:val="24"/>
-          <w:szCs w:val="24"/>
-        </w:rPr>
-        <w:t xml:space="preserve"> first 1000 iterations discarded as warmup</w:t>
-      </w:r>
-      <w:r>
-        <w:rPr>
-          <w:rFonts w:ascii="Times New Roman" w:hAnsi="Times New Roman" w:cs="Times New Roman"/>
-          <w:sz w:val="24"/>
-          <w:szCs w:val="24"/>
-        </w:rPr>
-        <w:t xml:space="preserve"> in each chain</w:t>
-      </w:r>
-      <w:r>
-        <w:rPr>
-          <w:rFonts w:ascii="Times New Roman" w:hAnsi="Times New Roman" w:cs="Times New Roman"/>
-          <w:sz w:val="24"/>
-          <w:szCs w:val="24"/>
-        </w:rPr>
-        <w:t xml:space="preserve">. </w:t>
-      </w:r>
-      <w:r>
-        <w:rPr>
-          <w:rFonts w:ascii="Times New Roman" w:hAnsi="Times New Roman" w:cs="Times New Roman"/>
-          <w:sz w:val="24"/>
-          <w:szCs w:val="24"/>
-        </w:rPr>
-        <w:t>We used</w:t>
-      </w:r>
-      <w:r>
-        <w:rPr>
-          <w:rFonts w:ascii="Times New Roman" w:hAnsi="Times New Roman" w:cs="Times New Roman"/>
-          <w:sz w:val="24"/>
-          <w:szCs w:val="24"/>
-        </w:rPr>
-        <w:t xml:space="preserve"> posterior predictive </w:t>
+        <w:t xml:space="preserve"> (Stan Development Team 2019). We ran four chains of 2000 iterations each. The first 1000 iterations discarded as warmup in each chain. We used posterior predictive </w:t>
       </w:r>
       <w:commentRangeStart w:id="1"/>
       <w:r>
@@ -236,15 +164,7 @@
           <w:sz w:val="24"/>
           <w:szCs w:val="24"/>
         </w:rPr>
-        <w:t xml:space="preserve"> (Conn et al. 2018) </w:t>
-      </w:r>
-      <w:r>
-        <w:rPr>
-          <w:rFonts w:ascii="Times New Roman" w:hAnsi="Times New Roman" w:cs="Times New Roman"/>
-          <w:sz w:val="24"/>
-          <w:szCs w:val="24"/>
-        </w:rPr>
-        <w:t>to test model performance and checked chains for convergence by ensuring that r-hats were &lt; 1.1. All data and accompanying code</w:t>
+        <w:t xml:space="preserve"> (Conn et al. 2018) to test model performance and checked chains for convergence by ensuring that r-hats were &lt; 1.1. All data and accompanying code</w:t>
       </w:r>
       <w:r>
         <w:rPr>
@@ -324,7 +244,225 @@
           <w:sz w:val="24"/>
           <w:szCs w:val="24"/>
         </w:rPr>
-        <w:t>D and N were had similar methylation in the hatchling stage. The proportion of methylated genes averaged 0.21 +/- 0.3 (mean and sd of the posterior distribution) in D while N averaged 0.19 +/- 0.3 (Table X). In contrast, at the fledgling stage D averaged 0.25 +/- 0.3 compared to 0.16 +/- 0.3 for N (Figure X)</w:t>
+        <w:t>D and N were had similar methylation in the hatchling stage. The proportion of methylated genes averaged 0.</w:t>
+      </w:r>
+      <w:r>
+        <w:rPr>
+          <w:rFonts w:ascii="Times New Roman" w:hAnsi="Times New Roman" w:cs="Times New Roman"/>
+          <w:sz w:val="24"/>
+          <w:szCs w:val="24"/>
+        </w:rPr>
+        <w:t xml:space="preserve">8 </w:t>
+      </w:r>
+      <w:r>
+        <w:rPr>
+          <w:rFonts w:ascii="Times New Roman" w:hAnsi="Times New Roman" w:cs="Times New Roman"/>
+          <w:sz w:val="24"/>
+          <w:szCs w:val="24"/>
+        </w:rPr>
+        <w:t>+/- 0.</w:t>
+      </w:r>
+      <w:r>
+        <w:rPr>
+          <w:rFonts w:ascii="Times New Roman" w:hAnsi="Times New Roman" w:cs="Times New Roman"/>
+          <w:sz w:val="24"/>
+          <w:szCs w:val="24"/>
+        </w:rPr>
+        <w:t>0</w:t>
+      </w:r>
+      <w:r>
+        <w:rPr>
+          <w:rFonts w:ascii="Times New Roman" w:hAnsi="Times New Roman" w:cs="Times New Roman"/>
+          <w:sz w:val="24"/>
+          <w:szCs w:val="24"/>
+        </w:rPr>
+        <w:t>3 (mean and sd of the posterior distribution) in D while N averaged 0.</w:t>
+      </w:r>
+      <w:r>
+        <w:rPr>
+          <w:rFonts w:ascii="Times New Roman" w:hAnsi="Times New Roman" w:cs="Times New Roman"/>
+          <w:sz w:val="24"/>
+          <w:szCs w:val="24"/>
+        </w:rPr>
+        <w:t>81</w:t>
+      </w:r>
+      <w:r>
+        <w:rPr>
+          <w:rFonts w:ascii="Times New Roman" w:hAnsi="Times New Roman" w:cs="Times New Roman"/>
+          <w:sz w:val="24"/>
+          <w:szCs w:val="24"/>
+        </w:rPr>
+        <w:t xml:space="preserve"> +/- 0.</w:t>
+      </w:r>
+      <w:r>
+        <w:rPr>
+          <w:rFonts w:ascii="Times New Roman" w:hAnsi="Times New Roman" w:cs="Times New Roman"/>
+          <w:sz w:val="24"/>
+          <w:szCs w:val="24"/>
+        </w:rPr>
+        <w:t>0</w:t>
+      </w:r>
+      <w:r>
+        <w:rPr>
+          <w:rFonts w:ascii="Times New Roman" w:hAnsi="Times New Roman" w:cs="Times New Roman"/>
+          <w:sz w:val="24"/>
+          <w:szCs w:val="24"/>
+        </w:rPr>
+        <w:t>3 (Table X). In contrast, at the fledgling stage D averaged 0.</w:t>
+      </w:r>
+      <w:r>
+        <w:rPr>
+          <w:rFonts w:ascii="Times New Roman" w:hAnsi="Times New Roman" w:cs="Times New Roman"/>
+          <w:sz w:val="24"/>
+          <w:szCs w:val="24"/>
+        </w:rPr>
+        <w:t>76</w:t>
+      </w:r>
+      <w:r>
+        <w:rPr>
+          <w:rFonts w:ascii="Times New Roman" w:hAnsi="Times New Roman" w:cs="Times New Roman"/>
+          <w:sz w:val="24"/>
+          <w:szCs w:val="24"/>
+        </w:rPr>
+        <w:t xml:space="preserve"> +/- 0.</w:t>
+      </w:r>
+      <w:r>
+        <w:rPr>
+          <w:rFonts w:ascii="Times New Roman" w:hAnsi="Times New Roman" w:cs="Times New Roman"/>
+          <w:sz w:val="24"/>
+          <w:szCs w:val="24"/>
+        </w:rPr>
+        <w:t>0</w:t>
+      </w:r>
+      <w:r>
+        <w:rPr>
+          <w:rFonts w:ascii="Times New Roman" w:hAnsi="Times New Roman" w:cs="Times New Roman"/>
+          <w:sz w:val="24"/>
+          <w:szCs w:val="24"/>
+        </w:rPr>
+        <w:t>3 compared to 0.</w:t>
+      </w:r>
+      <w:r>
+        <w:rPr>
+          <w:rFonts w:ascii="Times New Roman" w:hAnsi="Times New Roman" w:cs="Times New Roman"/>
+          <w:sz w:val="24"/>
+          <w:szCs w:val="24"/>
+        </w:rPr>
+        <w:t>84</w:t>
+      </w:r>
+      <w:r>
+        <w:rPr>
+          <w:rFonts w:ascii="Times New Roman" w:hAnsi="Times New Roman" w:cs="Times New Roman"/>
+          <w:sz w:val="24"/>
+          <w:szCs w:val="24"/>
+        </w:rPr>
+        <w:t xml:space="preserve"> +/- 0.</w:t>
+      </w:r>
+      <w:r>
+        <w:rPr>
+          <w:rFonts w:ascii="Times New Roman" w:hAnsi="Times New Roman" w:cs="Times New Roman"/>
+          <w:sz w:val="24"/>
+          <w:szCs w:val="24"/>
+        </w:rPr>
+        <w:t>0</w:t>
+      </w:r>
+      <w:r>
+        <w:rPr>
+          <w:rFonts w:ascii="Times New Roman" w:hAnsi="Times New Roman" w:cs="Times New Roman"/>
+          <w:sz w:val="24"/>
+          <w:szCs w:val="24"/>
+        </w:rPr>
+        <w:t xml:space="preserve">3 for N (Figure X). This corresponded to a mean difference of 0.08 +/- 0.04 (95% </w:t>
+      </w:r>
+      <w:proofErr w:type="spellStart"/>
+      <w:r>
+        <w:rPr>
+          <w:rFonts w:ascii="Times New Roman" w:hAnsi="Times New Roman" w:cs="Times New Roman"/>
+          <w:sz w:val="24"/>
+          <w:szCs w:val="24"/>
+        </w:rPr>
+        <w:t>CrI</w:t>
+      </w:r>
+      <w:proofErr w:type="spellEnd"/>
+      <w:r>
+        <w:rPr>
+          <w:rFonts w:ascii="Times New Roman" w:hAnsi="Times New Roman" w:cs="Times New Roman"/>
+          <w:sz w:val="24"/>
+          <w:szCs w:val="24"/>
+        </w:rPr>
+        <w:t>: -0.0</w:t>
+      </w:r>
+      <w:r>
+        <w:rPr>
+          <w:rFonts w:ascii="Times New Roman" w:hAnsi="Times New Roman" w:cs="Times New Roman"/>
+          <w:sz w:val="24"/>
+          <w:szCs w:val="24"/>
+        </w:rPr>
+        <w:t>4</w:t>
+      </w:r>
+      <w:r>
+        <w:rPr>
+          <w:rFonts w:ascii="Times New Roman" w:hAnsi="Times New Roman" w:cs="Times New Roman"/>
+          <w:sz w:val="24"/>
+          <w:szCs w:val="24"/>
+        </w:rPr>
+        <w:t xml:space="preserve"> to 0.17), with a 97% probability that </w:t>
+      </w:r>
+      <w:r>
+        <w:rPr>
+          <w:rFonts w:ascii="Times New Roman" w:hAnsi="Times New Roman" w:cs="Times New Roman"/>
+          <w:sz w:val="24"/>
+          <w:szCs w:val="24"/>
+        </w:rPr>
+        <w:t>N</w:t>
+      </w:r>
+      <w:r>
+        <w:rPr>
+          <w:rFonts w:ascii="Times New Roman" w:hAnsi="Times New Roman" w:cs="Times New Roman"/>
+          <w:sz w:val="24"/>
+          <w:szCs w:val="24"/>
+        </w:rPr>
+        <w:t xml:space="preserve"> had higher methylation than </w:t>
+      </w:r>
+      <w:r>
+        <w:rPr>
+          <w:rFonts w:ascii="Times New Roman" w:hAnsi="Times New Roman" w:cs="Times New Roman"/>
+          <w:sz w:val="24"/>
+          <w:szCs w:val="24"/>
+        </w:rPr>
+        <w:t>D</w:t>
+      </w:r>
+      <w:r>
+        <w:rPr>
+          <w:rFonts w:ascii="Times New Roman" w:hAnsi="Times New Roman" w:cs="Times New Roman"/>
+          <w:sz w:val="24"/>
+          <w:szCs w:val="24"/>
+        </w:rPr>
+        <w:t>. By the adult stage, this difference disappeared, with D averaging 0.</w:t>
+      </w:r>
+      <w:r>
+        <w:rPr>
+          <w:rFonts w:ascii="Times New Roman" w:hAnsi="Times New Roman" w:cs="Times New Roman"/>
+          <w:sz w:val="24"/>
+          <w:szCs w:val="24"/>
+        </w:rPr>
+        <w:t>77</w:t>
+      </w:r>
+      <w:r>
+        <w:rPr>
+          <w:rFonts w:ascii="Times New Roman" w:hAnsi="Times New Roman" w:cs="Times New Roman"/>
+          <w:sz w:val="24"/>
+          <w:szCs w:val="24"/>
+        </w:rPr>
+        <w:t xml:space="preserve"> +/- 0.03 compared to </w:t>
+      </w:r>
+      <w:r>
+        <w:rPr>
+          <w:rFonts w:ascii="Times New Roman" w:hAnsi="Times New Roman" w:cs="Times New Roman"/>
+          <w:sz w:val="24"/>
+          <w:szCs w:val="24"/>
+        </w:rPr>
+        <w:t>0.</w:t>
       </w:r>
       <w:bookmarkStart w:id="2" w:name="_GoBack"/>
       <w:bookmarkEnd w:id="2"/>
@@ -334,25 +472,15 @@
           <w:sz w:val="24"/>
           <w:szCs w:val="24"/>
         </w:rPr>
-        <w:t xml:space="preserve">. This corresponded to a mean difference of 0.08 +/- 0.04 (95% </w:t>
-      </w:r>
-      <w:proofErr w:type="spellStart"/>
-      <w:r>
-        <w:rPr>
-          <w:rFonts w:ascii="Times New Roman" w:hAnsi="Times New Roman" w:cs="Times New Roman"/>
-          <w:sz w:val="24"/>
-          <w:szCs w:val="24"/>
-        </w:rPr>
-        <w:t>CrI</w:t>
-      </w:r>
-      <w:proofErr w:type="spellEnd"/>
-      <w:r>
-        <w:rPr>
-          <w:rFonts w:ascii="Times New Roman" w:hAnsi="Times New Roman" w:cs="Times New Roman"/>
-          <w:sz w:val="24"/>
-          <w:szCs w:val="24"/>
-        </w:rPr>
-        <w:t xml:space="preserve">: -0.002 to 0.17), with a 97% probability that D had higher methylation than N. By the adult stage, this difference disappeared, with D averaging 0.17 +/- 0.03 compared to 0.2 +/- 0.03 for N.  </w:t>
+        <w:t>74</w:t>
+      </w:r>
+      <w:r>
+        <w:rPr>
+          <w:rFonts w:ascii="Times New Roman" w:hAnsi="Times New Roman" w:cs="Times New Roman"/>
+          <w:sz w:val="24"/>
+          <w:szCs w:val="24"/>
+        </w:rPr>
+        <w:t xml:space="preserve"> +/- 0.03 for N.  </w:t>
       </w:r>
     </w:p>
     <w:p>
@@ -671,7 +799,7 @@
             </w:pPr>
             <w:r>
               <w:rPr>
-                <w:rFonts w:ascii="Calibri" w:eastAsia="Times New Roman" w:hAnsi="Calibri" w:cs="Calibri"/>
+                <w:rFonts w:ascii="Calibri" w:hAnsi="Calibri" w:cs="Calibri"/>
                 <w:color w:val="000000"/>
               </w:rPr>
               <w:t>H</w:t>
@@ -703,7 +831,7 @@
             </w:pPr>
             <w:r>
               <w:rPr>
-                <w:rFonts w:ascii="Calibri" w:eastAsia="Times New Roman" w:hAnsi="Calibri" w:cs="Calibri"/>
+                <w:rFonts w:ascii="Calibri" w:hAnsi="Calibri" w:cs="Calibri"/>
                 <w:color w:val="000000"/>
               </w:rPr>
               <w:t>D</w:t>
@@ -735,10 +863,10 @@
             </w:pPr>
             <w:r>
               <w:rPr>
-                <w:rFonts w:ascii="Calibri" w:eastAsia="Times New Roman" w:hAnsi="Calibri" w:cs="Calibri"/>
-                <w:color w:val="000000"/>
-              </w:rPr>
-              <w:t>0.21</w:t>
+                <w:rFonts w:ascii="Calibri" w:hAnsi="Calibri" w:cs="Calibri"/>
+                <w:color w:val="000000"/>
+              </w:rPr>
+              <w:t>0.8</w:t>
             </w:r>
           </w:p>
         </w:tc>
@@ -767,7 +895,7 @@
             </w:pPr>
             <w:r>
               <w:rPr>
-                <w:rFonts w:ascii="Calibri" w:eastAsia="Times New Roman" w:hAnsi="Calibri" w:cs="Calibri"/>
+                <w:rFonts w:ascii="Calibri" w:hAnsi="Calibri" w:cs="Calibri"/>
                 <w:color w:val="000000"/>
               </w:rPr>
               <w:t>0.03</w:t>
@@ -799,10 +927,10 @@
             </w:pPr>
             <w:r>
               <w:rPr>
-                <w:rFonts w:ascii="Calibri" w:eastAsia="Times New Roman" w:hAnsi="Calibri" w:cs="Calibri"/>
-                <w:color w:val="000000"/>
-              </w:rPr>
-              <w:t>0.16</w:t>
+                <w:rFonts w:ascii="Calibri" w:hAnsi="Calibri" w:cs="Calibri"/>
+                <w:color w:val="000000"/>
+              </w:rPr>
+              <w:t>0.73</w:t>
             </w:r>
           </w:p>
         </w:tc>
@@ -831,10 +959,10 @@
             </w:pPr>
             <w:r>
               <w:rPr>
-                <w:rFonts w:ascii="Calibri" w:eastAsia="Times New Roman" w:hAnsi="Calibri" w:cs="Calibri"/>
-                <w:color w:val="000000"/>
-              </w:rPr>
-              <w:t>0.26</w:t>
+                <w:rFonts w:ascii="Calibri" w:hAnsi="Calibri" w:cs="Calibri"/>
+                <w:color w:val="000000"/>
+              </w:rPr>
+              <w:t>0.85</w:t>
             </w:r>
           </w:p>
         </w:tc>
@@ -868,7 +996,7 @@
             </w:pPr>
             <w:r>
               <w:rPr>
-                <w:rFonts w:ascii="Calibri" w:eastAsia="Times New Roman" w:hAnsi="Calibri" w:cs="Calibri"/>
+                <w:rFonts w:ascii="Calibri" w:hAnsi="Calibri" w:cs="Calibri"/>
                 <w:color w:val="000000"/>
               </w:rPr>
               <w:t>H</w:t>
@@ -900,7 +1028,7 @@
             </w:pPr>
             <w:r>
               <w:rPr>
-                <w:rFonts w:ascii="Calibri" w:eastAsia="Times New Roman" w:hAnsi="Calibri" w:cs="Calibri"/>
+                <w:rFonts w:ascii="Calibri" w:hAnsi="Calibri" w:cs="Calibri"/>
                 <w:color w:val="000000"/>
               </w:rPr>
               <w:t>N</w:t>
@@ -932,10 +1060,10 @@
             </w:pPr>
             <w:r>
               <w:rPr>
-                <w:rFonts w:ascii="Calibri" w:eastAsia="Times New Roman" w:hAnsi="Calibri" w:cs="Calibri"/>
-                <w:color w:val="000000"/>
-              </w:rPr>
-              <w:t>0.19</w:t>
+                <w:rFonts w:ascii="Calibri" w:hAnsi="Calibri" w:cs="Calibri"/>
+                <w:color w:val="000000"/>
+              </w:rPr>
+              <w:t>0.81</w:t>
             </w:r>
           </w:p>
         </w:tc>
@@ -964,7 +1092,7 @@
             </w:pPr>
             <w:r>
               <w:rPr>
-                <w:rFonts w:ascii="Calibri" w:eastAsia="Times New Roman" w:hAnsi="Calibri" w:cs="Calibri"/>
+                <w:rFonts w:ascii="Calibri" w:hAnsi="Calibri" w:cs="Calibri"/>
                 <w:color w:val="000000"/>
               </w:rPr>
               <w:t>0.03</w:t>
@@ -996,10 +1124,10 @@
             </w:pPr>
             <w:r>
               <w:rPr>
-                <w:rFonts w:ascii="Calibri" w:eastAsia="Times New Roman" w:hAnsi="Calibri" w:cs="Calibri"/>
-                <w:color w:val="000000"/>
-              </w:rPr>
-              <w:t>0.13</w:t>
+                <w:rFonts w:ascii="Calibri" w:hAnsi="Calibri" w:cs="Calibri"/>
+                <w:color w:val="000000"/>
+              </w:rPr>
+              <w:t>0.75</w:t>
             </w:r>
           </w:p>
         </w:tc>
@@ -1028,10 +1156,10 @@
             </w:pPr>
             <w:r>
               <w:rPr>
-                <w:rFonts w:ascii="Calibri" w:eastAsia="Times New Roman" w:hAnsi="Calibri" w:cs="Calibri"/>
-                <w:color w:val="000000"/>
-              </w:rPr>
-              <w:t>0.25</w:t>
+                <w:rFonts w:ascii="Calibri" w:hAnsi="Calibri" w:cs="Calibri"/>
+                <w:color w:val="000000"/>
+              </w:rPr>
+              <w:t>0.87</w:t>
             </w:r>
           </w:p>
         </w:tc>
@@ -1065,7 +1193,7 @@
             </w:pPr>
             <w:r>
               <w:rPr>
-                <w:rFonts w:ascii="Calibri" w:eastAsia="Times New Roman" w:hAnsi="Calibri" w:cs="Calibri"/>
+                <w:rFonts w:ascii="Calibri" w:hAnsi="Calibri" w:cs="Calibri"/>
                 <w:color w:val="000000"/>
               </w:rPr>
               <w:t>F</w:t>
@@ -1097,7 +1225,7 @@
             </w:pPr>
             <w:r>
               <w:rPr>
-                <w:rFonts w:ascii="Calibri" w:eastAsia="Times New Roman" w:hAnsi="Calibri" w:cs="Calibri"/>
+                <w:rFonts w:ascii="Calibri" w:hAnsi="Calibri" w:cs="Calibri"/>
                 <w:color w:val="000000"/>
               </w:rPr>
               <w:t>D</w:t>
@@ -1129,10 +1257,10 @@
             </w:pPr>
             <w:r>
               <w:rPr>
-                <w:rFonts w:ascii="Calibri" w:eastAsia="Times New Roman" w:hAnsi="Calibri" w:cs="Calibri"/>
-                <w:color w:val="000000"/>
-              </w:rPr>
-              <w:t>0.25</w:t>
+                <w:rFonts w:ascii="Calibri" w:hAnsi="Calibri" w:cs="Calibri"/>
+                <w:color w:val="000000"/>
+              </w:rPr>
+              <w:t>0.76</w:t>
             </w:r>
           </w:p>
         </w:tc>
@@ -1161,7 +1289,7 @@
             </w:pPr>
             <w:r>
               <w:rPr>
-                <w:rFonts w:ascii="Calibri" w:eastAsia="Times New Roman" w:hAnsi="Calibri" w:cs="Calibri"/>
+                <w:rFonts w:ascii="Calibri" w:hAnsi="Calibri" w:cs="Calibri"/>
                 <w:color w:val="000000"/>
               </w:rPr>
               <w:t>0.03</w:t>
@@ -1193,10 +1321,10 @@
             </w:pPr>
             <w:r>
               <w:rPr>
-                <w:rFonts w:ascii="Calibri" w:eastAsia="Times New Roman" w:hAnsi="Calibri" w:cs="Calibri"/>
-                <w:color w:val="000000"/>
-              </w:rPr>
-              <w:t>0.18</w:t>
+                <w:rFonts w:ascii="Calibri" w:hAnsi="Calibri" w:cs="Calibri"/>
+                <w:color w:val="000000"/>
+              </w:rPr>
+              <w:t>0.68</w:t>
             </w:r>
           </w:p>
         </w:tc>
@@ -1225,10 +1353,10 @@
             </w:pPr>
             <w:r>
               <w:rPr>
-                <w:rFonts w:ascii="Calibri" w:eastAsia="Times New Roman" w:hAnsi="Calibri" w:cs="Calibri"/>
-                <w:color w:val="000000"/>
-              </w:rPr>
-              <w:t>0.32</w:t>
+                <w:rFonts w:ascii="Calibri" w:hAnsi="Calibri" w:cs="Calibri"/>
+                <w:color w:val="000000"/>
+              </w:rPr>
+              <w:t>0.82</w:t>
             </w:r>
           </w:p>
         </w:tc>
@@ -1262,7 +1390,7 @@
             </w:pPr>
             <w:r>
               <w:rPr>
-                <w:rFonts w:ascii="Calibri" w:eastAsia="Times New Roman" w:hAnsi="Calibri" w:cs="Calibri"/>
+                <w:rFonts w:ascii="Calibri" w:hAnsi="Calibri" w:cs="Calibri"/>
                 <w:color w:val="000000"/>
               </w:rPr>
               <w:t>F</w:t>
@@ -1294,7 +1422,7 @@
             </w:pPr>
             <w:r>
               <w:rPr>
-                <w:rFonts w:ascii="Calibri" w:eastAsia="Times New Roman" w:hAnsi="Calibri" w:cs="Calibri"/>
+                <w:rFonts w:ascii="Calibri" w:hAnsi="Calibri" w:cs="Calibri"/>
                 <w:color w:val="000000"/>
               </w:rPr>
               <w:t>N</w:t>
@@ -1326,10 +1454,10 @@
             </w:pPr>
             <w:r>
               <w:rPr>
-                <w:rFonts w:ascii="Calibri" w:eastAsia="Times New Roman" w:hAnsi="Calibri" w:cs="Calibri"/>
-                <w:color w:val="000000"/>
-              </w:rPr>
-              <w:t>0.16</w:t>
+                <w:rFonts w:ascii="Calibri" w:hAnsi="Calibri" w:cs="Calibri"/>
+                <w:color w:val="000000"/>
+              </w:rPr>
+              <w:t>0.84</w:t>
             </w:r>
           </w:p>
         </w:tc>
@@ -1358,7 +1486,7 @@
             </w:pPr>
             <w:r>
               <w:rPr>
-                <w:rFonts w:ascii="Calibri" w:eastAsia="Times New Roman" w:hAnsi="Calibri" w:cs="Calibri"/>
+                <w:rFonts w:ascii="Calibri" w:hAnsi="Calibri" w:cs="Calibri"/>
                 <w:color w:val="000000"/>
               </w:rPr>
               <w:t>0.03</w:t>
@@ -1390,10 +1518,10 @@
             </w:pPr>
             <w:r>
               <w:rPr>
-                <w:rFonts w:ascii="Calibri" w:eastAsia="Times New Roman" w:hAnsi="Calibri" w:cs="Calibri"/>
-                <w:color w:val="000000"/>
-              </w:rPr>
-              <w:t>0.11</w:t>
+                <w:rFonts w:ascii="Calibri" w:hAnsi="Calibri" w:cs="Calibri"/>
+                <w:color w:val="000000"/>
+              </w:rPr>
+              <w:t>0.78</w:t>
             </w:r>
           </w:p>
         </w:tc>
@@ -1422,10 +1550,10 @@
             </w:pPr>
             <w:r>
               <w:rPr>
-                <w:rFonts w:ascii="Calibri" w:eastAsia="Times New Roman" w:hAnsi="Calibri" w:cs="Calibri"/>
-                <w:color w:val="000000"/>
-              </w:rPr>
-              <w:t>0.22</w:t>
+                <w:rFonts w:ascii="Calibri" w:hAnsi="Calibri" w:cs="Calibri"/>
+                <w:color w:val="000000"/>
+              </w:rPr>
+              <w:t>0.89</w:t>
             </w:r>
           </w:p>
         </w:tc>
@@ -1459,7 +1587,7 @@
             </w:pPr>
             <w:r>
               <w:rPr>
-                <w:rFonts w:ascii="Calibri" w:eastAsia="Times New Roman" w:hAnsi="Calibri" w:cs="Calibri"/>
+                <w:rFonts w:ascii="Calibri" w:hAnsi="Calibri" w:cs="Calibri"/>
                 <w:color w:val="000000"/>
               </w:rPr>
               <w:t>A</w:t>
@@ -1491,7 +1619,7 @@
             </w:pPr>
             <w:r>
               <w:rPr>
-                <w:rFonts w:ascii="Calibri" w:eastAsia="Times New Roman" w:hAnsi="Calibri" w:cs="Calibri"/>
+                <w:rFonts w:ascii="Calibri" w:hAnsi="Calibri" w:cs="Calibri"/>
                 <w:color w:val="000000"/>
               </w:rPr>
               <w:t>D</w:t>
@@ -1523,10 +1651,10 @@
             </w:pPr>
             <w:r>
               <w:rPr>
-                <w:rFonts w:ascii="Calibri" w:eastAsia="Times New Roman" w:hAnsi="Calibri" w:cs="Calibri"/>
-                <w:color w:val="000000"/>
-              </w:rPr>
-              <w:t>0.17</w:t>
+                <w:rFonts w:ascii="Calibri" w:hAnsi="Calibri" w:cs="Calibri"/>
+                <w:color w:val="000000"/>
+              </w:rPr>
+              <w:t>0.83</w:t>
             </w:r>
           </w:p>
         </w:tc>
@@ -1555,7 +1683,7 @@
             </w:pPr>
             <w:r>
               <w:rPr>
-                <w:rFonts w:ascii="Calibri" w:eastAsia="Times New Roman" w:hAnsi="Calibri" w:cs="Calibri"/>
+                <w:rFonts w:ascii="Calibri" w:hAnsi="Calibri" w:cs="Calibri"/>
                 <w:color w:val="000000"/>
               </w:rPr>
               <w:t>0.03</w:t>
@@ -1587,10 +1715,10 @@
             </w:pPr>
             <w:r>
               <w:rPr>
-                <w:rFonts w:ascii="Calibri" w:eastAsia="Times New Roman" w:hAnsi="Calibri" w:cs="Calibri"/>
-                <w:color w:val="000000"/>
-              </w:rPr>
-              <w:t>0.12</w:t>
+                <w:rFonts w:ascii="Calibri" w:hAnsi="Calibri" w:cs="Calibri"/>
+                <w:color w:val="000000"/>
+              </w:rPr>
+              <w:t>0.77</w:t>
             </w:r>
           </w:p>
         </w:tc>
@@ -1619,10 +1747,10 @@
             </w:pPr>
             <w:r>
               <w:rPr>
-                <w:rFonts w:ascii="Calibri" w:eastAsia="Times New Roman" w:hAnsi="Calibri" w:cs="Calibri"/>
-                <w:color w:val="000000"/>
-              </w:rPr>
-              <w:t>0.23</w:t>
+                <w:rFonts w:ascii="Calibri" w:hAnsi="Calibri" w:cs="Calibri"/>
+                <w:color w:val="000000"/>
+              </w:rPr>
+              <w:t>0.88</w:t>
             </w:r>
           </w:p>
         </w:tc>
@@ -1656,7 +1784,7 @@
             </w:pPr>
             <w:r>
               <w:rPr>
-                <w:rFonts w:ascii="Calibri" w:eastAsia="Times New Roman" w:hAnsi="Calibri" w:cs="Calibri"/>
+                <w:rFonts w:ascii="Calibri" w:hAnsi="Calibri" w:cs="Calibri"/>
                 <w:color w:val="000000"/>
               </w:rPr>
               <w:t>A</w:t>
@@ -1688,7 +1816,7 @@
             </w:pPr>
             <w:r>
               <w:rPr>
-                <w:rFonts w:ascii="Calibri" w:eastAsia="Times New Roman" w:hAnsi="Calibri" w:cs="Calibri"/>
+                <w:rFonts w:ascii="Calibri" w:hAnsi="Calibri" w:cs="Calibri"/>
                 <w:color w:val="000000"/>
               </w:rPr>
               <w:t>N</w:t>
@@ -1720,10 +1848,10 @@
             </w:pPr>
             <w:r>
               <w:rPr>
-                <w:rFonts w:ascii="Calibri" w:eastAsia="Times New Roman" w:hAnsi="Calibri" w:cs="Calibri"/>
-                <w:color w:val="000000"/>
-              </w:rPr>
-              <w:t>0.2</w:t>
+                <w:rFonts w:ascii="Calibri" w:hAnsi="Calibri" w:cs="Calibri"/>
+                <w:color w:val="000000"/>
+              </w:rPr>
+              <w:t>0.8</w:t>
             </w:r>
           </w:p>
         </w:tc>
@@ -1752,7 +1880,7 @@
             </w:pPr>
             <w:r>
               <w:rPr>
-                <w:rFonts w:ascii="Calibri" w:eastAsia="Times New Roman" w:hAnsi="Calibri" w:cs="Calibri"/>
+                <w:rFonts w:ascii="Calibri" w:hAnsi="Calibri" w:cs="Calibri"/>
                 <w:color w:val="000000"/>
               </w:rPr>
               <w:t>0.03</w:t>
@@ -1784,10 +1912,10 @@
             </w:pPr>
             <w:r>
               <w:rPr>
-                <w:rFonts w:ascii="Calibri" w:eastAsia="Times New Roman" w:hAnsi="Calibri" w:cs="Calibri"/>
-                <w:color w:val="000000"/>
-              </w:rPr>
-              <w:t>0.14</w:t>
+                <w:rFonts w:ascii="Calibri" w:hAnsi="Calibri" w:cs="Calibri"/>
+                <w:color w:val="000000"/>
+              </w:rPr>
+              <w:t>0.74</w:t>
             </w:r>
           </w:p>
         </w:tc>
@@ -1816,10 +1944,10 @@
             </w:pPr>
             <w:r>
               <w:rPr>
-                <w:rFonts w:ascii="Calibri" w:eastAsia="Times New Roman" w:hAnsi="Calibri" w:cs="Calibri"/>
-                <w:color w:val="000000"/>
-              </w:rPr>
-              <w:t>0.26</w:t>
+                <w:rFonts w:ascii="Calibri" w:hAnsi="Calibri" w:cs="Calibri"/>
+                <w:color w:val="000000"/>
+              </w:rPr>
+              <w:t>0.86</w:t>
             </w:r>
           </w:p>
         </w:tc>
@@ -2370,6 +2498,7 @@
   <w:style w:type="character" w:default="1" w:styleId="DefaultParagraphFont">
     <w:name w:val="Default Paragraph Font"/>
     <w:uiPriority w:val="1"/>
+    <w:semiHidden/>
     <w:unhideWhenUsed/>
   </w:style>
   <w:style w:type="table" w:default="1" w:styleId="TableNormal">
@@ -2507,6 +2636,36 @@
     <w:rPr>
       <w:color w:val="605E5C"/>
       <w:shd w:val="clear" w:color="auto" w:fill="E1DFDD"/>
+    </w:rPr>
+  </w:style>
+  <w:style w:type="paragraph" w:styleId="BalloonText">
+    <w:name w:val="Balloon Text"/>
+    <w:basedOn w:val="Normal"/>
+    <w:link w:val="BalloonTextChar"/>
+    <w:uiPriority w:val="99"/>
+    <w:semiHidden/>
+    <w:unhideWhenUsed/>
+    <w:rsid w:val="00164FE2"/>
+    <w:pPr>
+      <w:spacing w:after="0" w:line="240" w:lineRule="auto"/>
+    </w:pPr>
+    <w:rPr>
+      <w:rFonts w:ascii="Segoe UI" w:hAnsi="Segoe UI" w:cs="Segoe UI"/>
+      <w:sz w:val="18"/>
+      <w:szCs w:val="18"/>
+    </w:rPr>
+  </w:style>
+  <w:style w:type="character" w:customStyle="1" w:styleId="BalloonTextChar">
+    <w:name w:val="Balloon Text Char"/>
+    <w:basedOn w:val="DefaultParagraphFont"/>
+    <w:link w:val="BalloonText"/>
+    <w:uiPriority w:val="99"/>
+    <w:semiHidden/>
+    <w:rsid w:val="00164FE2"/>
+    <w:rPr>
+      <w:rFonts w:ascii="Segoe UI" w:hAnsi="Segoe UI" w:cs="Segoe UI"/>
+      <w:sz w:val="18"/>
+      <w:szCs w:val="18"/>
     </w:rPr>
   </w:style>
 </w:styles>

</xml_diff>